<commit_message>
Post Back DB Updates
</commit_message>
<xml_diff>
--- a/ERD Reporting Solution.docx
+++ b/ERD Reporting Solution.docx
@@ -98,9 +98,16 @@
       </w:pPr>
       <w:r>
         <w:rPr>
-          <w:lang w:val="en-US"/>
-        </w:rPr>
-        <w:t>Must be user defined.</w:t>
+          <w:color w:val="70AD47" w:themeColor="accent6"/>
+          <w:lang w:val="en-US"/>
+        </w:rPr>
+        <w:t>Must be user defined</w:t>
+      </w:r>
+      <w:r>
+        <w:rPr>
+          <w:lang w:val="en-US"/>
+        </w:rPr>
+        <w:t>.</w:t>
       </w:r>
     </w:p>
     <w:p>
@@ -111,11 +118,13 @@
           <w:numId w:val="1"/>
         </w:numPr>
         <w:rPr>
-          <w:lang w:val="en-US"/>
-        </w:rPr>
-      </w:pPr>
-      <w:r>
-        <w:rPr>
+          <w:color w:val="70AD47" w:themeColor="accent6"/>
+          <w:lang w:val="en-US"/>
+        </w:rPr>
+      </w:pPr>
+      <w:r>
+        <w:rPr>
+          <w:color w:val="70AD47" w:themeColor="accent6"/>
           <w:lang w:val="en-US"/>
         </w:rPr>
         <w:t>Allow for custom dll execution to manage data such as binary fields</w:t>
@@ -188,6 +197,7 @@
       </w:pPr>
       <w:r>
         <w:rPr>
+          <w:color w:val="70AD47" w:themeColor="accent6"/>
           <w:lang w:val="en-US"/>
         </w:rPr>
         <w:t>Create Separate Cover page and Headers and Footers Sections</w:t>
@@ -279,11 +289,13 @@
           <w:numId w:val="1"/>
         </w:numPr>
         <w:rPr>
-          <w:lang w:val="en-US"/>
-        </w:rPr>
-      </w:pPr>
-      <w:r>
-        <w:rPr>
+          <w:color w:val="70AD47" w:themeColor="accent6"/>
+          <w:lang w:val="en-US"/>
+        </w:rPr>
+      </w:pPr>
+      <w:r>
+        <w:rPr>
+          <w:color w:val="70AD47" w:themeColor="accent6"/>
           <w:lang w:val="en-US"/>
         </w:rPr>
         <w:t>Accept any number of parameters</w:t>
@@ -901,7 +913,21 @@
         <w:rPr>
           <w:lang w:val="en-US"/>
         </w:rPr>
-        <w:t>All Reports must print to PDF or Xps and may not make use of any license to do so.</w:t>
+        <w:t xml:space="preserve">All Reports must print to PDF or </w:t>
+      </w:r>
+      <w:proofErr w:type="spellStart"/>
+      <w:r>
+        <w:rPr>
+          <w:lang w:val="en-US"/>
+        </w:rPr>
+        <w:t>Xps</w:t>
+      </w:r>
+      <w:proofErr w:type="spellEnd"/>
+      <w:r>
+        <w:rPr>
+          <w:lang w:val="en-US"/>
+        </w:rPr>
+        <w:t xml:space="preserve"> and may not make use of any license to do so.</w:t>
       </w:r>
     </w:p>
     <w:p>

</xml_diff>